<commit_message>
power figure and manuscript edits
</commit_message>
<xml_diff>
--- a/manuscript/txwaterjounral_schramm.docx
+++ b/manuscript/txwaterjounral_schramm.docx
@@ -112,30 +112,6 @@
           <w:vertAlign w:val="superscript"/>
         </w:rPr>
         <w:t xml:space="preserve">1,a</w:t>
-      </w:r>
-      <w:r>
-        <w:t xml:space="preserve">,</w:t>
-      </w:r>
-      <w:r>
-        <w:t xml:space="preserve"> </w:t>
-      </w:r>
-      <w:r>
-        <w:t xml:space="preserve">Lucas</w:t>
-      </w:r>
-      <w:r>
-        <w:t xml:space="preserve"> </w:t>
-      </w:r>
-      <w:r>
-        <w:t xml:space="preserve">Gregory</w:t>
-      </w:r>
-      <w:r>
-        <w:t xml:space="preserve"> </w:t>
-      </w:r>
-      <w:r>
-        <w:rPr>
-          <w:vertAlign w:val="superscript"/>
-        </w:rPr>
-        <w:t xml:space="preserve">2</w:t>
       </w:r>
     </w:p>
     <w:p>
@@ -384,6 +360,30 @@
               <w:jc w:val="left"/>
             </w:pPr>
             <w:r>
+              <w:t xml:space="preserve">CV</w:t>
+            </w:r>
+          </w:p>
+        </w:tc>
+        <w:tc>
+          <w:p>
+            <w:pPr>
+              <w:pStyle w:val="Compact"/>
+              <w:jc w:val="left"/>
+            </w:pPr>
+            <w:r>
+              <w:t xml:space="preserve">coefficient of variation</w:t>
+            </w:r>
+          </w:p>
+        </w:tc>
+      </w:tr>
+      <w:tr>
+        <w:tc>
+          <w:p>
+            <w:pPr>
+              <w:pStyle w:val="Compact"/>
+              <w:jc w:val="left"/>
+            </w:pPr>
+            <w:r>
               <w:rPr>
                 <w:i/>
               </w:rPr>
@@ -414,7 +414,7 @@
               <w:jc w:val="left"/>
             </w:pPr>
             <w:r>
-              <w:t xml:space="preserve">GAM</w:t>
+              <w:t xml:space="preserve">GLM</w:t>
             </w:r>
           </w:p>
         </w:tc>
@@ -425,7 +425,7 @@
               <w:jc w:val="left"/>
             </w:pPr>
             <w:r>
-              <w:t xml:space="preserve">generalized additive model</w:t>
+              <w:t xml:space="preserve">generalized linear model</w:t>
             </w:r>
           </w:p>
         </w:tc>
@@ -891,7 +891,7 @@
         <w:rPr>
           <w:i/>
         </w:rPr>
-        <w:t xml:space="preserve">y_i</w:t>
+        <w:t xml:space="preserve">y_i_</w:t>
       </w:r>
       <w:r>
         <w:t xml:space="preserve">. The current assessment approach requires a sample size of 20 over the previous 7-years with an 80% confidence interval that exceeds the 126 MPN/100 mL criterion at the lower bound in order to be determined impaired</w:t>
@@ -924,7 +924,7 @@
         <w:t xml:space="preserve">(Wilcox 2013)</w:t>
       </w:r>
       <w:r>
-        <w:t xml:space="preserve">. At 20 samples the method is fairly robust for estimating exceedance of the water quality criterion.</w:t>
+        <w:t xml:space="preserve">.</w:t>
       </w:r>
     </w:p>
     <w:p>
@@ -1237,7 +1237,7 @@
         <w:t xml:space="preserve"> </w:t>
       </w:r>
       <w:r>
-        <w:t xml:space="preserve">concentrations. They are well accepted and have routines available in most statistical software. However, general guidance is not available for the number of samples required to detect given effect sizes. Current guidance for assessment of attainment of the water quality criterion (20 samples over 7-years) is adequate given the ability to estimate confidence intervals for the geometric mean calculation. As a result, many monitoring programs across the state utilize quarterly routine sampling regimes, which equate to approximately 4 samples per year or 28 samples over a 7-year assessment period. Reporting the results of trend detection test implies the test has the statistical power to detect trends of certain magnitudes. However, that information is rarely reported and unlikely that it is routinely calculated by water quality analysts. Therefore, there is considerable uncertainty if monitoring schedules (especially those designed around quarterly monitoring) used across the state are adequate for detecting trends in fecal indicator bacteria.</w:t>
+        <w:t xml:space="preserve">concentrations. They are well accepted and have routines available in most statistical software. However, general guidance is not available for the number of samples required to detect given effect sizes. Current assessment guidance for attainment of the water quality criterion (20 samples over 7-years) is adequate given the ability to estimate confidence intervals for the geometric mean calculation. As a result, many monitoring programs across the state utilize quarterly sampling regimes, which equate to approximately 4 samples per year or 28 samples over a 7-year assessment period. Reporting the results of trend detection test implies the test has the statistical power to detect trends of certain magnitudes. However, that information is rarely reported and unlikely that it is routinely calculated by water quality analysts. Therefore, there is considerable uncertainty if monitoring schedules (especially those designed around quarterly monitoring) used across the state are adequate for detecting trends in fecal indicator bacteria.</w:t>
       </w:r>
     </w:p>
     <w:p>
@@ -1245,7 +1245,7 @@
         <w:pStyle w:val="BodyText"/>
       </w:pPr>
       <w:r>
-        <w:t xml:space="preserve">Statistical power refers to the probability that a statistical test rejects the null hypothesis when the alternative hypothesis is actually true. In the case of the discussed trend tests, power is the probability that the null hypothesis of no trend is rejected when there is in fact a trend in the data. Statistical power is a function of pre-assigned significance level (α), effect size, sample size, and variance within the time series</w:t>
+        <w:t xml:space="preserve">Statistical power refers to the probability that a statistical test rejects the null hypothesis when the alternative hypothesis is actually true. In the case of the discussed trend tests, power is the probability that the null hypothesis (that no trend is present) is rejected when there is in fact a trend in the data. Statistical power is a function of pre-assigned significance level (α), effect size, sample size, and variance within the time series</w:t>
       </w:r>
       <w:r>
         <w:t xml:space="preserve"> </w:t>
@@ -1334,7 +1334,25 @@
         </w:r>
       </w:hyperlink>
       <w:r>
-        <w:t xml:space="preserve">) using the dataRetrieval package in R</w:t>
+        <w:t xml:space="preserve">) using the</w:t>
+      </w:r>
+      <w:r>
+        <w:t xml:space="preserve"> </w:t>
+      </w:r>
+      <w:r>
+        <w:t xml:space="preserve">“</w:t>
+      </w:r>
+      <w:r>
+        <w:t xml:space="preserve">dataRetrieval</w:t>
+      </w:r>
+      <w:r>
+        <w:t xml:space="preserve">”</w:t>
+      </w:r>
+      <w:r>
+        <w:t xml:space="preserve"> </w:t>
+      </w:r>
+      <w:r>
+        <w:t xml:space="preserve">package in R</w:t>
       </w:r>
       <w:r>
         <w:t xml:space="preserve"> </w:t>
@@ -1636,31 +1654,7 @@
                     <m:t>(</m:t>
                   </m:r>
                   <m:r>
-                    <m:t>D</m:t>
-                  </m:r>
-                  <m:r>
-                    <m:t>e</m:t>
-                  </m:r>
-                  <m:r>
-                    <m:t>t</m:t>
-                  </m:r>
-                  <m:r>
-                    <m:t>e</m:t>
-                  </m:r>
-                  <m:r>
-                    <m:t>c</m:t>
-                  </m:r>
-                  <m:r>
-                    <m:t>t</m:t>
-                  </m:r>
-                  <m:r>
-                    <m:t>i</m:t>
-                  </m:r>
-                  <m:r>
-                    <m:t>o</m:t>
-                  </m:r>
-                  <m:r>
-                    <m:t>n</m:t>
+                    <m:t>Y</m:t>
                   </m:r>
                   <m:r>
                     <m:t>)</m:t>
@@ -1680,31 +1674,7 @@
                     <m:t>(</m:t>
                   </m:r>
                   <m:r>
-                    <m:t>D</m:t>
-                  </m:r>
-                  <m:r>
-                    <m:t>e</m:t>
-                  </m:r>
-                  <m:r>
-                    <m:t>t</m:t>
-                  </m:r>
-                  <m:r>
-                    <m:t>e</m:t>
-                  </m:r>
-                  <m:r>
-                    <m:t>c</m:t>
-                  </m:r>
-                  <m:r>
-                    <m:t>t</m:t>
-                  </m:r>
-                  <m:r>
-                    <m:t>i</m:t>
-                  </m:r>
-                  <m:r>
-                    <m:t>o</m:t>
-                  </m:r>
-                  <m:r>
-                    <m:t>n</m:t>
+                    <m:t>Y</m:t>
                   </m:r>
                   <m:r>
                     <m:t>)</m:t>
@@ -1859,7 +1829,7 @@
         <w:pStyle w:val="FirstParagraph"/>
       </w:pPr>
       <w:r>
-        <w:t xml:space="preserve">where the probability of detecting the trends is response on the right hand side of the equation and is a function of the sum of the dependent variables with their corresponding coefficients (</w:t>
+        <w:t xml:space="preserve">where the probability of adequate statistical power is response on the right hand side of the equation and is a function of the sum of the dependent variables with their corresponding coefficients (</w:t>
       </w:r>
       <w:r>
         <w:rPr>
@@ -1972,7 +1942,7 @@
         <w:rPr/>
         <w:drawing>
           <wp:inline distT="0" distB="0" distL="0" distR="0">
-            <wp:extent cx="5038344" cy="3419856"/>
+            <wp:extent cx="5486400" cy="2743200"/>
             <wp:docPr id="1" name=""/>
             <wp:cNvGraphicFramePr>
               <a:graphicFrameLocks xmlns:a="http://schemas.openxmlformats.org/drawingml/2006/main" noChangeAspect="1"/>
@@ -1987,7 +1957,7 @@
                     </pic:cNvPicPr>
                   </pic:nvPicPr>
                   <pic:blipFill>
-                    <a:blip r:embed="rId52"/>
+                    <a:blip r:embed="rId54"/>
                     <a:srcRect/>
                     <a:stretch>
                       <a:fillRect/>
@@ -1996,7 +1966,7 @@
                   <pic:spPr bwMode="auto">
                     <a:xfrm>
                       <a:off x="0" y="0"/>
-                      <a:ext cx="69977" cy="47498"/>
+                      <a:ext cx="76200" cy="38100"/>
                     </a:xfrm>
                     <a:prstGeom prst="rect">
                       <a:avLst/>
@@ -2018,7 +1988,7 @@
         <w:rPr/>
         <w:t xml:space="preserve">Figure </w:t>
       </w:r>
-      <w:bookmarkStart w:id="8eceb2ec-7c74-4c7c-8589-c722279213e9" w:name="sampledensity"/>
+      <w:bookmarkStart w:id="cfc938c2-3160-45da-ba57-d01d4b1e98a7" w:name="sampledensity"/>
       <w:r xmlns:w="http://schemas.openxmlformats.org/wordprocessingml/2006/main" xmlns:wp="http://schemas.openxmlformats.org/drawingml/2006/wordprocessingDrawing" xmlns:r="http://schemas.openxmlformats.org/officeDocument/2006/relationships" xmlns:w14="http://schemas.microsoft.com/office/word/2010/wordml">
         <w:rPr/>
         <w:fldChar w:fldCharType="begin" w:dirty="true"/>
@@ -2031,7 +2001,7 @@
         <w:rPr/>
         <w:fldChar w:fldCharType="end" w:dirty="true"/>
       </w:r>
-      <w:bookmarkEnd w:id="8eceb2ec-7c74-4c7c-8589-c722279213e9"/>
+      <w:bookmarkEnd w:id="cfc938c2-3160-45da-ba57-d01d4b1e98a7"/>
       <w:r>
         <w:rPr/>
         <w:t xml:space="preserve">: </w:t>
@@ -2064,7 +2034,7 @@
         <w:rPr/>
         <w:drawing>
           <wp:inline distT="0" distB="0" distL="0" distR="0">
-            <wp:extent cx="5038344" cy="3419856"/>
+            <wp:extent cx="5486400" cy="2743200"/>
             <wp:docPr id="3" name=""/>
             <wp:cNvGraphicFramePr>
               <a:graphicFrameLocks xmlns:a="http://schemas.openxmlformats.org/drawingml/2006/main" noChangeAspect="1"/>
@@ -2079,7 +2049,7 @@
                     </pic:cNvPicPr>
                   </pic:nvPicPr>
                   <pic:blipFill>
-                    <a:blip r:embed="rId53"/>
+                    <a:blip r:embed="rId55"/>
                     <a:srcRect/>
                     <a:stretch>
                       <a:fillRect/>
@@ -2088,7 +2058,7 @@
                   <pic:spPr bwMode="auto">
                     <a:xfrm>
                       <a:off x="0" y="0"/>
-                      <a:ext cx="69977" cy="47498"/>
+                      <a:ext cx="76200" cy="38100"/>
                     </a:xfrm>
                     <a:prstGeom prst="rect">
                       <a:avLst/>
@@ -2110,7 +2080,7 @@
         <w:rPr/>
         <w:t xml:space="preserve">Figure </w:t>
       </w:r>
-      <w:bookmarkStart w:id="133aae33-1e0e-4512-9d33-91784d8ffca8" w:name="gmeandensity"/>
+      <w:bookmarkStart w:id="d597b549-dfb2-40ac-af04-c993c6840041" w:name="gmeandensity"/>
       <w:r xmlns:w="http://schemas.openxmlformats.org/wordprocessingml/2006/main" xmlns:wp="http://schemas.openxmlformats.org/drawingml/2006/wordprocessingDrawing" xmlns:r="http://schemas.openxmlformats.org/officeDocument/2006/relationships" xmlns:w14="http://schemas.microsoft.com/office/word/2010/wordml">
         <w:rPr/>
         <w:fldChar w:fldCharType="begin" w:dirty="true"/>
@@ -2123,7 +2093,7 @@
         <w:rPr/>
         <w:fldChar w:fldCharType="end" w:dirty="true"/>
       </w:r>
-      <w:bookmarkEnd w:id="133aae33-1e0e-4512-9d33-91784d8ffca8"/>
+      <w:bookmarkEnd w:id="d597b549-dfb2-40ac-af04-c993c6840041"/>
       <w:r>
         <w:rPr/>
         <w:t xml:space="preserve">: </w:t>
@@ -2162,7 +2132,7 @@
         <w:pStyle w:val="FirstParagraph"/>
       </w:pPr>
       <w:r>
-        <w:t xml:space="preserve">At current annual sampling regimes, all SWQM sites fell below 0.80 power for detecting effect sizes of 10% (Figure</w:t>
+        <w:t xml:space="preserve">At current annual sampling frequencies, all SWQM sites fell below 0.80 power for detecting effect sizes of 10% (Figure</w:t>
       </w:r>
       <w:r>
         <w:t xml:space="preserve"> </w:t>
@@ -2182,7 +2152,7 @@
         </w:r>
       </w:hyperlink>
       <w:r>
-        <w:t xml:space="preserve">. At non-TMDL sites, the vast majority of SWQM sites would fail to detect a 20% change. Since SWQM sites with a TMDL typically had a higher frequency of sampling, it is evident that a larger proportion of those sites had adequate statistical power to detect trends at the 40% effect size than non-TMDL SWQM sites. At 80% changes, the vast majority of SWQM sites displayed adequate power for trend detection.</w:t>
+        <w:t xml:space="preserve">). At 20% effect size, all non-TMDL sites had less than 0.80 power. The majority of TMDL SWQM sites fail to detect a 20% change. However, there is large observed variance in statistical power for TMDL sites at 20% effect size. At 40 and 80% effect sizes the majority of TMDL SWQM sites had power above 0.80. Non-TMDL SWQM sites exhibit high variance at 40% effect sizes and sufficient statistical power at most sites at 80% effect size. These differences coincide with the higher sampling efforts devoted to TMDL SWQM sites.</w:t>
       </w:r>
     </w:p>
     <w:p>
@@ -2194,7 +2164,7 @@
         <w:rPr/>
         <w:drawing>
           <wp:inline distT="0" distB="0" distL="0" distR="0">
-            <wp:extent cx="5038344" cy="3419856"/>
+            <wp:extent cx="5943600" cy="3200400"/>
             <wp:docPr id="5" name=""/>
             <wp:cNvGraphicFramePr>
               <a:graphicFrameLocks xmlns:a="http://schemas.openxmlformats.org/drawingml/2006/main" noChangeAspect="1"/>
@@ -2209,7 +2179,7 @@
                     </pic:cNvPicPr>
                   </pic:nvPicPr>
                   <pic:blipFill>
-                    <a:blip r:embed="rId54"/>
+                    <a:blip r:embed="rId56"/>
                     <a:srcRect/>
                     <a:stretch>
                       <a:fillRect/>
@@ -2218,7 +2188,7 @@
                   <pic:spPr bwMode="auto">
                     <a:xfrm>
                       <a:off x="0" y="0"/>
-                      <a:ext cx="69977" cy="47498"/>
+                      <a:ext cx="82550" cy="44450"/>
                     </a:xfrm>
                     <a:prstGeom prst="rect">
                       <a:avLst/>
@@ -2240,7 +2210,7 @@
         <w:rPr/>
         <w:t xml:space="preserve">Figure </w:t>
       </w:r>
-      <w:bookmarkStart w:id="670d9dfa-9a4b-4aaa-90c4-d8a12642b3b3" w:name="powerdensity"/>
+      <w:bookmarkStart w:id="fc014ba1-56fa-4b57-aea6-66e6ec141481" w:name="powerdensity"/>
       <w:r xmlns:w="http://schemas.openxmlformats.org/wordprocessingml/2006/main" xmlns:wp="http://schemas.openxmlformats.org/drawingml/2006/wordprocessingDrawing" xmlns:r="http://schemas.openxmlformats.org/officeDocument/2006/relationships" xmlns:w14="http://schemas.microsoft.com/office/word/2010/wordml">
         <w:rPr/>
         <w:fldChar w:fldCharType="begin" w:dirty="true"/>
@@ -2253,7 +2223,7 @@
         <w:rPr/>
         <w:fldChar w:fldCharType="end" w:dirty="true"/>
       </w:r>
-      <w:bookmarkEnd w:id="670d9dfa-9a4b-4aaa-90c4-d8a12642b3b3"/>
+      <w:bookmarkEnd w:id="fc014ba1-56fa-4b57-aea6-66e6ec141481"/>
       <w:r>
         <w:rPr/>
         <w:t xml:space="preserve">: </w:t>
@@ -2267,17 +2237,182 @@
         <w:pStyle w:val="BodyText"/>
       </w:pPr>
       <w:r>
-        <w:t xml:space="preserve">** add table reporting summary of average sample size, mean (cv), statistical power **</w:t>
+        <w:t xml:space="preserve">The upper, middle, and lower quartiles of the CV across all sites was 2.71, 1.96, and 1.36. The CV values indicates a relatively high variance in</w:t>
+      </w:r>
+      <w:r>
+        <w:t xml:space="preserve"> </w:t>
+      </w:r>
+      <w:r>
+        <w:rPr>
+          <w:i/>
+        </w:rPr>
+        <w:t xml:space="preserve">E. coli</w:t>
+      </w:r>
+      <w:r>
+        <w:t xml:space="preserve"> </w:t>
+      </w:r>
+      <w:r>
+        <w:t xml:space="preserve">concentrations within SWQM sites as expected. Statistical power calculated for the Mann-Kendall and linear regression tests on simulated</w:t>
+      </w:r>
+      <w:r>
+        <w:t xml:space="preserve"> </w:t>
+      </w:r>
+      <w:r>
+        <w:rPr>
+          <w:i/>
+        </w:rPr>
+        <w:t xml:space="preserve">E. coli</w:t>
+      </w:r>
+      <w:r>
+        <w:t xml:space="preserve"> </w:t>
+      </w:r>
+      <w:r>
+        <w:t xml:space="preserve">datasets at the identified CV quartiles is displayed in Figure</w:t>
+      </w:r>
+      <w:r>
+        <w:t xml:space="preserve"> </w:t>
+      </w:r>
+      <w:hyperlink w:anchor="powerfig">
+        <w:r xmlns:w="http://schemas.openxmlformats.org/wordprocessingml/2006/main" xmlns:wp="http://schemas.openxmlformats.org/drawingml/2006/wordprocessingDrawing" xmlns:r="http://schemas.openxmlformats.org/officeDocument/2006/relationships" xmlns:w14="http://schemas.microsoft.com/office/word/2010/wordml">
+          <w:rPr/>
+          <w:fldChar w:fldCharType="begin" w:dirty="true"/>
+        </w:r>
+        <w:r xmlns:w="http://schemas.openxmlformats.org/wordprocessingml/2006/main" xmlns:wp="http://schemas.openxmlformats.org/drawingml/2006/wordprocessingDrawing" xmlns:r="http://schemas.openxmlformats.org/officeDocument/2006/relationships" xmlns:w14="http://schemas.microsoft.com/office/word/2010/wordml">
+          <w:rPr/>
+          <w:instrText xml:space="preserve" w:dirty="true"> REF powerfig \h</w:instrText>
+        </w:r>
+        <w:r xmlns:w="http://schemas.openxmlformats.org/wordprocessingml/2006/main" xmlns:wp="http://schemas.openxmlformats.org/drawingml/2006/wordprocessingDrawing" xmlns:r="http://schemas.openxmlformats.org/officeDocument/2006/relationships" xmlns:w14="http://schemas.microsoft.com/office/word/2010/wordml">
+          <w:rPr/>
+          <w:fldChar w:fldCharType="end" w:dirty="true"/>
+        </w:r>
+      </w:hyperlink>
+      <w:r>
+        <w:t xml:space="preserve">. For each test, as CV increases, statistical power decreases at each given effect size. Overall, both methods show similar statistical power.</w:t>
+      </w:r>
+    </w:p>
+    <w:p>
+      <w:pPr>
+        <w:pStyle w:val="BodyText"/>
+      </w:pPr>
+      <w:r>
+        <w:t xml:space="preserve">Neither method has adequate power to detect trends at 10% effect size. At median variance, both tests have marginal power to detect trends of 30% with 12 samples per year. At 40% effect size, Mann-Kendall and linear regression require five and four samples per year respectively to achieve greater than 0.8 power. At 50% and greater effect size 3 or fewer samples per year are required to achieve adequate power. It is important to note that these figures are developed for typically expected</w:t>
+      </w:r>
+      <w:r>
+        <w:t xml:space="preserve"> </w:t>
+      </w:r>
+      <w:r>
+        <w:rPr>
+          <w:i/>
+        </w:rPr>
+        <w:t xml:space="preserve">E. coli</w:t>
+      </w:r>
+      <w:r>
+        <w:t xml:space="preserve"> </w:t>
+      </w:r>
+      <w:r>
+        <w:t xml:space="preserve">distributions at SWQM sites. A site specific power analysis conducted using existing sample sets would provide a more accurate assessment of the expected sample distribution and estimated statistical power.</w:t>
+      </w:r>
+    </w:p>
+    <w:p>
+      <w:pPr>
+        <w:jc w:val="center"/>
+        <w:pStyle w:val="Figure"/>
+      </w:pPr>
+      <w:r>
+        <w:rPr/>
+        <w:drawing>
+          <wp:inline distT="0" distB="0" distL="0" distR="0">
+            <wp:extent cx="5943600" cy="4114800"/>
+            <wp:docPr id="7" name=""/>
+            <wp:cNvGraphicFramePr>
+              <a:graphicFrameLocks xmlns:a="http://schemas.openxmlformats.org/drawingml/2006/main" noChangeAspect="1"/>
+            </wp:cNvGraphicFramePr>
+            <a:graphic xmlns:a="http://schemas.openxmlformats.org/drawingml/2006/main">
+              <a:graphicData uri="http://schemas.openxmlformats.org/drawingml/2006/picture">
+                <pic:pic xmlns:pic="http://schemas.openxmlformats.org/drawingml/2006/picture">
+                  <pic:nvPicPr>
+                    <pic:cNvPr id="8" name=""/>
+                    <pic:cNvPicPr>
+                      <a:picLocks noChangeAspect="1" noChangeArrowheads="1"/>
+                    </pic:cNvPicPr>
+                  </pic:nvPicPr>
+                  <pic:blipFill>
+                    <a:blip r:embed="rId57"/>
+                    <a:srcRect/>
+                    <a:stretch>
+                      <a:fillRect/>
+                    </a:stretch>
+                  </pic:blipFill>
+                  <pic:spPr bwMode="auto">
+                    <a:xfrm>
+                      <a:off x="0" y="0"/>
+                      <a:ext cx="82550" cy="57150"/>
+                    </a:xfrm>
+                    <a:prstGeom prst="rect">
+                      <a:avLst/>
+                    </a:prstGeom>
+                    <a:noFill/>
+                  </pic:spPr>
+                </pic:pic>
+              </a:graphicData>
+            </a:graphic>
+          </wp:inline>
+        </w:drawing>
+      </w:r>
+    </w:p>
+    <w:p>
+      <w:pPr>
+        <w:pStyle w:val="ImageCaption"/>
+      </w:pPr>
+      <w:r>
+        <w:rPr/>
+        <w:t xml:space="preserve">Figure </w:t>
+      </w:r>
+      <w:bookmarkStart w:id="ba16be4f-e78c-42cd-b668-c8a30abb8bd6" w:name="powerfig"/>
+      <w:r xmlns:w="http://schemas.openxmlformats.org/wordprocessingml/2006/main" xmlns:wp="http://schemas.openxmlformats.org/drawingml/2006/wordprocessingDrawing" xmlns:r="http://schemas.openxmlformats.org/officeDocument/2006/relationships" xmlns:w14="http://schemas.microsoft.com/office/word/2010/wordml">
+        <w:rPr/>
+        <w:fldChar w:fldCharType="begin" w:dirty="true"/>
+      </w:r>
+      <w:r xmlns:w="http://schemas.openxmlformats.org/wordprocessingml/2006/main" xmlns:wp="http://schemas.openxmlformats.org/drawingml/2006/wordprocessingDrawing" xmlns:r="http://schemas.openxmlformats.org/officeDocument/2006/relationships" xmlns:w14="http://schemas.microsoft.com/office/word/2010/wordml">
+        <w:rPr/>
+        <w:instrText xml:space="preserve" w:dirty="true">SEQ fig \* Arabic</w:instrText>
+      </w:r>
+      <w:r xmlns:w="http://schemas.openxmlformats.org/wordprocessingml/2006/main" xmlns:wp="http://schemas.openxmlformats.org/drawingml/2006/wordprocessingDrawing" xmlns:r="http://schemas.openxmlformats.org/officeDocument/2006/relationships" xmlns:w14="http://schemas.microsoft.com/office/word/2010/wordml">
+        <w:rPr/>
+        <w:fldChar w:fldCharType="end" w:dirty="true"/>
+      </w:r>
+      <w:bookmarkEnd w:id="ba16be4f-e78c-42cd-b668-c8a30abb8bd6"/>
+      <w:r>
+        <w:rPr/>
+        <w:t xml:space="preserve">: </w:t>
+      </w:r>
+      <w:r>
+        <w:t xml:space="preserve">Estimated statistical power of Mann-Kendall linear regression trend tests at upper, middle, and lower quartiles of observed station</w:t>
+      </w:r>
+      <w:r>
+        <w:t xml:space="preserve"> </w:t>
+      </w:r>
+      <w:r>
+        <w:rPr>
+          <w:i/>
+        </w:rPr>
+        <w:t xml:space="preserve">E. coli</w:t>
+      </w:r>
+      <w:r>
+        <w:t xml:space="preserve"> </w:t>
+      </w:r>
+      <w:r>
+        <w:t xml:space="preserve">variance.</w:t>
       </w:r>
     </w:p>
     <w:bookmarkEnd w:id="28"/>
-    <w:bookmarkStart w:id="29" w:name="Xd9a7b68e1651e192e1c35beae869f50f69710fb"/>
+    <w:bookmarkStart w:id="29" w:name="X9111dfa4d48d25c0a66f3c49f8e65caac99d65e"/>
     <w:p>
       <w:pPr>
         <w:pStyle w:val="Heading2"/>
       </w:pPr>
       <w:r>
-        <w:t xml:space="preserve">Likliehood of Obtaining Statistical Power</w:t>
+        <w:t xml:space="preserve">Likelihood of Obtaining Statistical Power</w:t>
       </w:r>
     </w:p>
     <w:p>
@@ -2285,7 +2420,10 @@
         <w:pStyle w:val="FirstParagraph"/>
       </w:pPr>
       <w:r>
-        <w:t xml:space="preserve">Variance, sample size, and effect size are significant and substantial predictors of the probability that a SWQM site will have adequate power for detecting trends using linear regression or Mann-Kendall test methods (</w:t>
+        <w:t xml:space="preserve">Variance, sample size, and effect size are significant and substantial predictors of the probability that a SWQM site will have adequate power for detecting trends using linear regression or Mann-Kendall test methods (Table</w:t>
+      </w:r>
+      <w:r>
+        <w:t xml:space="preserve"> </w:t>
       </w:r>
       <w:hyperlink w:anchor="glmsum">
         <w:r xmlns:w="http://schemas.openxmlformats.org/wordprocessingml/2006/main" xmlns:wp="http://schemas.openxmlformats.org/drawingml/2006/wordprocessingDrawing" xmlns:r="http://schemas.openxmlformats.org/officeDocument/2006/relationships" xmlns:w14="http://schemas.microsoft.com/office/word/2010/wordml">
@@ -2325,7 +2463,7 @@
         <w:t xml:space="preserve"> </w:t>
       </w:r>
       <w:r>
-        <w:t xml:space="preserve">displays the marginal effect of sample size and effect size on probability of adequate statistical power being obtained at a SWQM site. At mean variance values and large effect sizes, it is likely that adequate power will be obtained regardless of sample size. Probability decreases substantially as effect size and sample size decrease. Even with monthly sampling, there is only 0.5 probability that a SWQM site will obtain 0.80 power with monthly sampling.</w:t>
+        <w:t xml:space="preserve">displays the partial effect of sample size and effect size on probability of adequate statistical power being obtained at a SWQM site. At mean variance values and large effect sizes, it is likely that adequate power will be obtained regardless of sample size. Probability decreases substantially as effect size and sample size decrease. Even with monthly sampling, there is only 0.5 probability that a SWQM site will obtain 0.80 power for detecting a 10 percent effect size.</w:t>
       </w:r>
     </w:p>
     <w:p>
@@ -2336,7 +2474,7 @@
         <w:rPr/>
         <w:t xml:space="preserve">Table </w:t>
       </w:r>
-      <w:bookmarkStart w:id="355db663-2815-4ae9-8f3d-9587f530059b" w:name="glmsum"/>
+      <w:bookmarkStart w:id="6dd21bc3-baff-428e-89b3-377e18abe040" w:name="glmsum"/>
       <w:r xmlns:w="http://schemas.openxmlformats.org/wordprocessingml/2006/main" xmlns:wp="http://schemas.openxmlformats.org/drawingml/2006/wordprocessingDrawing" xmlns:r="http://schemas.openxmlformats.org/officeDocument/2006/relationships" xmlns:w14="http://schemas.microsoft.com/office/word/2010/wordml">
         <w:rPr/>
         <w:fldChar w:fldCharType="begin" w:dirty="true"/>
@@ -2349,7 +2487,7 @@
         <w:rPr/>
         <w:fldChar w:fldCharType="end" w:dirty="true"/>
       </w:r>
-      <w:bookmarkEnd w:id="355db663-2815-4ae9-8f3d-9587f530059b"/>
+      <w:bookmarkEnd w:id="6dd21bc3-baff-428e-89b3-377e18abe040"/>
       <w:r>
         <w:rPr/>
         <w:t xml:space="preserve">: </w:t>
@@ -3438,8 +3576,8 @@
         <w:rPr/>
         <w:drawing>
           <wp:inline distT="0" distB="0" distL="0" distR="0">
-            <wp:extent cx="5038344" cy="3419856"/>
-            <wp:docPr id="7" name=""/>
+            <wp:extent cx="5486400" cy="2743200"/>
+            <wp:docPr id="9" name=""/>
             <wp:cNvGraphicFramePr>
               <a:graphicFrameLocks xmlns:a="http://schemas.openxmlformats.org/drawingml/2006/main" noChangeAspect="1"/>
             </wp:cNvGraphicFramePr>
@@ -3447,13 +3585,13 @@
               <a:graphicData uri="http://schemas.openxmlformats.org/drawingml/2006/picture">
                 <pic:pic xmlns:pic="http://schemas.openxmlformats.org/drawingml/2006/picture">
                   <pic:nvPicPr>
-                    <pic:cNvPr id="8" name=""/>
+                    <pic:cNvPr id="10" name=""/>
                     <pic:cNvPicPr>
                       <a:picLocks noChangeAspect="1" noChangeArrowheads="1"/>
                     </pic:cNvPicPr>
                   </pic:nvPicPr>
                   <pic:blipFill>
-                    <a:blip r:embed="rId55"/>
+                    <a:blip r:embed="rId58"/>
                     <a:srcRect/>
                     <a:stretch>
                       <a:fillRect/>
@@ -3462,7 +3600,7 @@
                   <pic:spPr bwMode="auto">
                     <a:xfrm>
                       <a:off x="0" y="0"/>
-                      <a:ext cx="69977" cy="47498"/>
+                      <a:ext cx="76200" cy="38100"/>
                     </a:xfrm>
                     <a:prstGeom prst="rect">
                       <a:avLst/>
@@ -3484,7 +3622,7 @@
         <w:rPr/>
         <w:t xml:space="preserve">Figure </w:t>
       </w:r>
-      <w:bookmarkStart w:id="b525b6ad-7ca6-46eb-b918-607bd26fbdbf" w:name="glmresults"/>
+      <w:bookmarkStart w:id="b0f33fbf-ee69-4a4a-9fd5-4c5f2dc61366" w:name="glmresults"/>
       <w:r xmlns:w="http://schemas.openxmlformats.org/wordprocessingml/2006/main" xmlns:wp="http://schemas.openxmlformats.org/drawingml/2006/wordprocessingDrawing" xmlns:r="http://schemas.openxmlformats.org/officeDocument/2006/relationships" xmlns:w14="http://schemas.microsoft.com/office/word/2010/wordml">
         <w:rPr/>
         <w:fldChar w:fldCharType="begin" w:dirty="true"/>
@@ -3497,13 +3635,21 @@
         <w:rPr/>
         <w:fldChar w:fldCharType="end" w:dirty="true"/>
       </w:r>
-      <w:bookmarkEnd w:id="b525b6ad-7ca6-46eb-b918-607bd26fbdbf"/>
+      <w:bookmarkEnd w:id="b0f33fbf-ee69-4a4a-9fd5-4c5f2dc61366"/>
       <w:r>
         <w:rPr/>
         <w:t xml:space="preserve">: </w:t>
       </w:r>
       <w:r>
         <w:t xml:space="preserve">GLM marginal effects plots show the likelihood that a SWQM site has adequate statistical power for detecting trends as a function of the number of samples and desired detected effect size. CV is held constant at the mean.</w:t>
+      </w:r>
+    </w:p>
+    <w:p>
+      <w:pPr>
+        <w:pStyle w:val="BodyText"/>
+      </w:pPr>
+      <w:r>
+        <w:t xml:space="preserve">Consideration</w:t>
       </w:r>
     </w:p>
     <w:bookmarkEnd w:id="29"/>
@@ -3517,8 +3663,105 @@
         <w:t xml:space="preserve">Discussion</w:t>
       </w:r>
     </w:p>
+    <w:p>
+      <w:pPr>
+        <w:pStyle w:val="FirstParagraph"/>
+      </w:pPr>
+      <w:r>
+        <w:t xml:space="preserve">The purpose of this exploratory analysis is to communicate the importance of considering effect sizes when utilizing hypothesis tests to identify trends in fecal indicator bacteria datasets. Given the high variance observed in</w:t>
+      </w:r>
+      <w:r>
+        <w:t xml:space="preserve"> </w:t>
+      </w:r>
+      <w:r>
+        <w:rPr>
+          <w:i/>
+        </w:rPr>
+        <w:t xml:space="preserve">E. coli</w:t>
+      </w:r>
+      <w:r>
+        <w:t xml:space="preserve"> </w:t>
+      </w:r>
+      <w:r>
+        <w:t xml:space="preserve">samples, we observe relatively low power for detecting trends of 20 percent or less in magnitude. The paper focuses on statistical power and effect size because effect sizes are a more useful metric that provides environmental or decision-making relevance</w:t>
+      </w:r>
+      <w:r>
+        <w:t xml:space="preserve"> </w:t>
+      </w:r>
+      <w:r>
+        <w:t xml:space="preserve">(Nakagawa and Cuthill 2007)</w:t>
+      </w:r>
+      <w:r>
+        <w:t xml:space="preserve">.</w:t>
+      </w:r>
+    </w:p>
+    <w:p>
+      <w:pPr>
+        <w:pStyle w:val="BodyText"/>
+      </w:pPr>
+      <w:r>
+        <w:t xml:space="preserve">Statistical power can be estimated during study or sample design to estimate the number of samples required to reliably detect a desired effect size. Conversely, power can be calculated after the data is collected to identify the statistical power achieved. Water quality management is an inherently stakeholder driven process that requires substantial communication, trust, and knowledge-sharing</w:t>
+      </w:r>
+      <w:r>
+        <w:t xml:space="preserve"> </w:t>
+      </w:r>
+      <w:r>
+        <w:t xml:space="preserve">(Leach and Pelkey 2001)</w:t>
+      </w:r>
+      <w:r>
+        <w:t xml:space="preserve">. Power analysis could be useful for communicating the anticipated or achieved statistical power of trend tests to stakeholders. By focusing discussion on effect sizes and not statistical significance, there is increased opportunity for communicating understandable results.</w:t>
+      </w:r>
+    </w:p>
+    <w:p>
+      <w:pPr>
+        <w:pStyle w:val="BodyText"/>
+      </w:pPr>
+      <w:r>
+        <w:t xml:space="preserve">Although the Mann-Kendall and linear regression trend tests are relatively easy to conduct, statistical power tests are likely to be outside the expertise of a typical water quality analyst. On one hand, communication with a statistician is often recommended before sample design. However, for such routinely designed water quality monitoring projects, an accessible software package for water quality analysts would be useful. For example, the</w:t>
+      </w:r>
+      <w:r>
+        <w:t xml:space="preserve"> </w:t>
+      </w:r>
+      <w:r>
+        <w:t xml:space="preserve">“</w:t>
+      </w:r>
+      <w:r>
+        <w:t xml:space="preserve">emon</w:t>
+      </w:r>
+      <w:r>
+        <w:t xml:space="preserve">”</w:t>
+      </w:r>
+      <w:r>
+        <w:t xml:space="preserve"> </w:t>
+      </w:r>
+      <w:r>
+        <w:t xml:space="preserve">package in R provides accessible functions for estimating the statistical power of various hypothesis tests on environmental data sets. However, it does not include functions for evaluating typically log-normal data such as fecal indicator bacteria.</w:t>
+      </w:r>
+    </w:p>
+    <w:p>
+      <w:pPr>
+        <w:pStyle w:val="BodyText"/>
+      </w:pPr>
+      <w:r>
+        <w:t xml:space="preserve">In some cases, alternative methods for evaluating indicator bacteria trends might be appropriate. Statistical models, such as generalized additive models, Load Estimator (LOADEST), or Weighted Regressions on Time, Discharge, and Season (WRTDS) can be used to estimate monthly or annual average fecal indicator concentrations. Since the expected variance in aggregated average values is much less than instantaneous measured values, trend tests on aggregated values will be more powerful. Furthermore, the marginal effect of the temporal component of these models can be assessed for periods of significant change using confidence intervals. However, it is likely that monthly sampling for at least several years is required to build accurate statistical model. For example, WRTDS recommends 10 years of data and at least 100 samples to identify temporal trends with confidence. Even this recommendation might be low for log-normal data with such high variance. A second drawback is the difficulty fitting these models. Generalized additive models and WRTDS both rely on the R statistical software and an analyst that is proficient in statistical modeling. LOADEST is available as a stand-alone executable; however, still requires some specified training.</w:t>
+      </w:r>
+    </w:p>
+    <w:p>
+      <w:pPr>
+        <w:pStyle w:val="BodyText"/>
+      </w:pPr>
+      <w:r>
+        <w:t xml:space="preserve">** tooling for analysts **</w:t>
+      </w:r>
+      <w:r>
+        <w:t xml:space="preserve"> </w:t>
+      </w:r>
+      <w:r>
+        <w:t xml:space="preserve">although Mann-Kendall and linear regression tests are relatively easy to conduct, pre or post statistical power tests might be outside the expertise of a typical water quality analyst. It is possible that tooling/software that enables the analyst to plug in datasets for power tests using pre specfied methods could help design adequate sampling programs. It is reasonable to envision this type of tooling use ful for other water quality parameters as well. (eg hawqs)</w:t>
+      </w:r>
+    </w:p>
     <w:bookmarkEnd w:id="31"/>
-    <w:bookmarkStart w:id="54" w:name="bibliography"/>
+    <w:bookmarkStart w:id="56" w:name="bibliography"/>
     <w:p>
       <w:pPr>
         <w:pStyle w:val="Heading1"/>
@@ -3527,7 +3770,7 @@
         <w:t xml:space="preserve">Bibliography</w:t>
       </w:r>
     </w:p>
-    <w:bookmarkStart w:id="53" w:name="refs"/>
+    <w:bookmarkStart w:id="55" w:name="refs"/>
     <w:bookmarkStart w:id="33" w:name="ref-dataRetrieval"/>
     <w:p>
       <w:pPr>
@@ -3609,15 +3852,35 @@
       </w:r>
     </w:p>
     <w:bookmarkEnd w:id="35"/>
-    <w:bookmarkStart w:id="37" w:name="ref-novotny_simplified_2004"/>
+    <w:bookmarkStart w:id="36" w:name="ref-leach2001making"/>
     <w:p>
       <w:pPr>
         <w:pStyle w:val="Bibliography"/>
       </w:pPr>
       <w:r>
+        <w:t xml:space="preserve">Leach WD, Pelkey NW. 2001. Making watershed partnerships work: A review of the empirical literature. Journal of water resources planning and management. 127(6):378–385.</w:t>
+      </w:r>
+    </w:p>
+    <w:bookmarkEnd w:id="36"/>
+    <w:bookmarkStart w:id="37" w:name="ref-nakagawa2007effect"/>
+    <w:p>
+      <w:pPr>
+        <w:pStyle w:val="Bibliography"/>
+      </w:pPr>
+      <w:r>
+        <w:t xml:space="preserve">Nakagawa S, Cuthill IC. 2007. Effect size, confidence interval and statistical significance: A practical guide for biologists. Biological reviews. 82(4):591–605.</w:t>
+      </w:r>
+    </w:p>
+    <w:bookmarkEnd w:id="37"/>
+    <w:bookmarkStart w:id="39" w:name="ref-novotny_simplified_2004"/>
+    <w:p>
+      <w:pPr>
+        <w:pStyle w:val="Bibliography"/>
+      </w:pPr>
+      <w:r>
         <w:t xml:space="preserve">Novotny V. 2004. Simplified databased total maximum daily loads, or the world is log-normal. Journal of Environmental Engineering. 130(6):674–683. doi:</w:t>
       </w:r>
-      <w:hyperlink r:id="rId36">
+      <w:hyperlink r:id="rId38">
         <w:r>
           <w:rPr>
             <w:rStyle w:val="Hyperlink"/>
@@ -3629,8 +3892,8 @@
         <w:t xml:space="preserve">.</w:t>
       </w:r>
     </w:p>
-    <w:bookmarkEnd w:id="37"/>
-    <w:bookmarkStart w:id="39" w:name="ref-Rcore"/>
+    <w:bookmarkEnd w:id="39"/>
+    <w:bookmarkStart w:id="41" w:name="ref-Rcore"/>
     <w:p>
       <w:pPr>
         <w:pStyle w:val="Bibliography"/>
@@ -3641,7 +3904,7 @@
       <w:r>
         <w:t xml:space="preserve"> </w:t>
       </w:r>
-      <w:hyperlink r:id="rId38">
+      <w:hyperlink r:id="rId40">
         <w:r>
           <w:rPr>
             <w:rStyle w:val="Hyperlink"/>
@@ -3653,8 +3916,8 @@
         <w:t xml:space="preserve">.</w:t>
       </w:r>
     </w:p>
-    <w:bookmarkEnd w:id="39"/>
-    <w:bookmarkStart w:id="41" w:name="ref-sigal_play_2016"/>
+    <w:bookmarkEnd w:id="41"/>
+    <w:bookmarkStart w:id="43" w:name="ref-sigal_play_2016"/>
     <w:p>
       <w:pPr>
         <w:pStyle w:val="Bibliography"/>
@@ -3674,7 +3937,7 @@
       <w:r>
         <w:t xml:space="preserve">simulation. Journal of Statistics Education. 24(3):136–156. doi:</w:t>
       </w:r>
-      <w:hyperlink r:id="rId40">
+      <w:hyperlink r:id="rId42">
         <w:r>
           <w:rPr>
             <w:rStyle w:val="Hyperlink"/>
@@ -3686,8 +3949,8 @@
         <w:t xml:space="preserve">.</w:t>
       </w:r>
     </w:p>
-    <w:bookmarkEnd w:id="41"/>
-    <w:bookmarkStart w:id="43" w:name="ref-tceq_2016_2019-1"/>
+    <w:bookmarkEnd w:id="43"/>
+    <w:bookmarkStart w:id="45" w:name="ref-tceq_2016_2019-1"/>
     <w:p>
       <w:pPr>
         <w:pStyle w:val="Bibliography"/>
@@ -3707,7 +3970,7 @@
       <w:r>
         <w:t xml:space="preserve"> </w:t>
       </w:r>
-      <w:hyperlink r:id="rId42">
+      <w:hyperlink r:id="rId44">
         <w:r>
           <w:rPr>
             <w:rStyle w:val="Hyperlink"/>
@@ -3719,8 +3982,8 @@
         <w:t xml:space="preserve">.</w:t>
       </w:r>
     </w:p>
-    <w:bookmarkEnd w:id="43"/>
-    <w:bookmarkStart w:id="45" w:name="ref-tceq_2019"/>
+    <w:bookmarkEnd w:id="45"/>
+    <w:bookmarkStart w:id="47" w:name="ref-tceq_2019"/>
     <w:p>
       <w:pPr>
         <w:pStyle w:val="Bibliography"/>
@@ -3764,7 +4027,7 @@
       <w:r>
         <w:t xml:space="preserve"> </w:t>
       </w:r>
-      <w:hyperlink r:id="rId44">
+      <w:hyperlink r:id="rId46">
         <w:r>
           <w:rPr>
             <w:rStyle w:val="Hyperlink"/>
@@ -3776,8 +4039,8 @@
         <w:t xml:space="preserve">.</w:t>
       </w:r>
     </w:p>
-    <w:bookmarkEnd w:id="45"/>
-    <w:bookmarkStart w:id="47" w:name="ref-wilcox_introduction_2013"/>
+    <w:bookmarkEnd w:id="47"/>
+    <w:bookmarkStart w:id="49" w:name="ref-wilcox_introduction_2013"/>
     <w:p>
       <w:pPr>
         <w:pStyle w:val="Bibliography"/>
@@ -3788,7 +4051,7 @@
       <w:r>
         <w:t xml:space="preserve"> </w:t>
       </w:r>
-      <w:hyperlink r:id="rId46">
+      <w:hyperlink r:id="rId48">
         <w:r>
           <w:rPr>
             <w:rStyle w:val="Hyperlink"/>
@@ -3800,8 +4063,8 @@
         <w:t xml:space="preserve">.</w:t>
       </w:r>
     </w:p>
-    <w:bookmarkEnd w:id="47"/>
-    <w:bookmarkStart w:id="49" w:name="ref-yue_power_2002"/>
+    <w:bookmarkEnd w:id="49"/>
+    <w:bookmarkStart w:id="51" w:name="ref-yue_power_2002"/>
     <w:p>
       <w:pPr>
         <w:pStyle w:val="Bibliography"/>
@@ -3833,7 +4096,7 @@
       <w:r>
         <w:t xml:space="preserve">rho tests for detecting monotonic trends in hydrological series. Journal of Hydrology. 259(1):254–271. doi:</w:t>
       </w:r>
-      <w:hyperlink r:id="rId48">
+      <w:hyperlink r:id="rId50">
         <w:r>
           <w:rPr>
             <w:rStyle w:val="Hyperlink"/>
@@ -3845,8 +4108,8 @@
         <w:t xml:space="preserve">.</w:t>
       </w:r>
     </w:p>
-    <w:bookmarkEnd w:id="49"/>
-    <w:bookmarkStart w:id="52" w:name="ref-yue_regional_2002"/>
+    <w:bookmarkEnd w:id="51"/>
+    <w:bookmarkStart w:id="54" w:name="ref-yue_regional_2002"/>
     <w:p>
       <w:pPr>
         <w:pStyle w:val="Bibliography"/>
@@ -3854,7 +4117,7 @@
       <w:r>
         <w:t xml:space="preserve">Yue S, Wang CY. 2002. Regional streamflow trend detection with consideration of both temporal and spatial correlation. International Journal of Climatology. 22(8):933–946. doi:</w:t>
       </w:r>
-      <w:hyperlink r:id="rId50">
+      <w:hyperlink r:id="rId52">
         <w:r>
           <w:rPr>
             <w:rStyle w:val="Hyperlink"/>
@@ -3868,7 +4131,7 @@
       <w:r>
         <w:t xml:space="preserve"> </w:t>
       </w:r>
-      <w:hyperlink r:id="rId51">
+      <w:hyperlink r:id="rId53">
         <w:r>
           <w:rPr>
             <w:rStyle w:val="Hyperlink"/>
@@ -3880,9 +4143,9 @@
         <w:t xml:space="preserve">.</w:t>
       </w:r>
     </w:p>
-    <w:bookmarkEnd w:id="52"/>
-    <w:bookmarkEnd w:id="53"/>
     <w:bookmarkEnd w:id="54"/>
+    <w:bookmarkEnd w:id="55"/>
+    <w:bookmarkEnd w:id="56"/>
     <w:sectPr>
       <w:headerReference w:type="even" r:id="rId10"/>
       <w:headerReference w:type="default" r:id="rId9"/>

</xml_diff>